<commit_message>
adds a little bit
</commit_message>
<xml_diff>
--- a/docs/architecture-notebook.docx
+++ b/docs/architecture-notebook.docx
@@ -146,14 +146,12 @@
         <w:t>This document describes the philosophy, decisions, constraints, justifications, significant elements, and any other overarching aspects of the system that shape the design and implementation.</w:t>
       </w:r>
     </w:p>
+    <w:bookmarkEnd w:id="0"/>
+    <w:bookmarkEnd w:id="1"/>
     <w:p>
       <w:pPr>
         <w:pStyle w:val="Heading1"/>
       </w:pPr>
-      <w:bookmarkStart w:id="2" w:name="_GoBack"/>
-      <w:bookmarkEnd w:id="0"/>
-      <w:bookmarkEnd w:id="1"/>
-      <w:bookmarkEnd w:id="2"/>
       <w:r>
         <w:t xml:space="preserve">Architectural </w:t>
       </w:r>
@@ -211,7 +209,15 @@
         </w:numPr>
       </w:pPr>
       <w:r>
-        <w:t>The site is implemented as a client-server system. The server is hosted through Heroku.</w:t>
+        <w:t xml:space="preserve">The site is implemented as a client-server system. The server is hosted through </w:t>
+      </w:r>
+      <w:proofErr w:type="spellStart"/>
+      <w:r>
+        <w:t>Heroku</w:t>
+      </w:r>
+      <w:proofErr w:type="spellEnd"/>
+      <w:r>
+        <w:t>.</w:t>
       </w:r>
     </w:p>
     <w:p>
@@ -245,7 +251,15 @@
         </w:numPr>
       </w:pPr>
       <w:r>
-        <w:t>PostgreSQL will be used in database management, because Heroku provides a free PostgreSQL database, so less effort is needed when deploying live.</w:t>
+        <w:t xml:space="preserve">PostgreSQL will be used in database management, because </w:t>
+      </w:r>
+      <w:proofErr w:type="spellStart"/>
+      <w:r>
+        <w:t>Heroku</w:t>
+      </w:r>
+      <w:proofErr w:type="spellEnd"/>
+      <w:r>
+        <w:t xml:space="preserve"> provides a free PostgreSQL database, so less effort is needed when deploying live.</w:t>
       </w:r>
     </w:p>
     <w:p>
@@ -256,8 +270,13 @@
           <w:numId w:val="32"/>
         </w:numPr>
       </w:pPr>
-      <w:r>
-        <w:t>PrimeFaces will be used in addition to vanilla JSF for the web components, because it has a wide variety of UI components, and it’s easier to use components from a single source.</w:t>
+      <w:proofErr w:type="spellStart"/>
+      <w:r>
+        <w:t>PrimeFaces</w:t>
+      </w:r>
+      <w:proofErr w:type="spellEnd"/>
+      <w:r>
+        <w:t xml:space="preserve"> will be used in addition to vanilla JSF for the web components, because it has a wide variety of UI components, and it’s easier to use components from a single source.</w:t>
       </w:r>
     </w:p>
     <w:p>
@@ -281,9 +300,30 @@
       </w:r>
     </w:p>
     <w:p>
-      <w:r>
-        <w:t>Please see our Non-Functional Requirements and Requirements documents.</w:t>
-      </w:r>
+      <w:pPr>
+        <w:pStyle w:val="ListParagraph"/>
+        <w:numPr>
+          <w:ilvl w:val="0"/>
+          <w:numId w:val="34"/>
+        </w:numPr>
+      </w:pPr>
+      <w:r>
+        <w:t>Security: users and admins need to be able to log in and only access the functions they are authorised</w:t>
+      </w:r>
+    </w:p>
+    <w:p>
+      <w:pPr>
+        <w:pStyle w:val="ListParagraph"/>
+        <w:numPr>
+          <w:ilvl w:val="0"/>
+          <w:numId w:val="34"/>
+        </w:numPr>
+      </w:pPr>
+      <w:r>
+        <w:t>Persistence: data must stay consistent</w:t>
+      </w:r>
+      <w:bookmarkStart w:id="2" w:name="_GoBack"/>
+      <w:bookmarkEnd w:id="2"/>
     </w:p>
     <w:p>
       <w:pPr>
@@ -313,7 +353,15 @@
         </w:numPr>
       </w:pPr>
       <w:r>
-        <w:t>Application will be deployed onto a Tomcat server, as it is demonstrated that this plays nice with both Eclipse and on Heroku.</w:t>
+        <w:t xml:space="preserve">Application will be deployed onto a Tomcat server, as it is demonstrated that this plays nice with both Eclipse and on </w:t>
+      </w:r>
+      <w:proofErr w:type="spellStart"/>
+      <w:r>
+        <w:t>Heroku</w:t>
+      </w:r>
+      <w:proofErr w:type="spellEnd"/>
+      <w:r>
+        <w:t>.</w:t>
       </w:r>
     </w:p>
     <w:p>
@@ -324,7 +372,15 @@
         </w:numPr>
       </w:pPr>
       <w:r>
-        <w:t>PostgreSQL will be used, because this is demonstrated to work on Eclipse and Heroku (where a free PostgreSQL database is provided).</w:t>
+        <w:t xml:space="preserve">PostgreSQL will be used, because this is demonstrated to work on Eclipse and </w:t>
+      </w:r>
+      <w:proofErr w:type="spellStart"/>
+      <w:r>
+        <w:t>Heroku</w:t>
+      </w:r>
+      <w:proofErr w:type="spellEnd"/>
+      <w:r>
+        <w:t xml:space="preserve"> (where a free PostgreSQL database is provided).</w:t>
       </w:r>
     </w:p>
     <w:p>
@@ -435,6 +491,7 @@
         <w:pStyle w:val="Heading1"/>
       </w:pPr>
       <w:r>
+        <w:lastRenderedPageBreak/>
         <w:t xml:space="preserve">Layers or </w:t>
       </w:r>
       <w:r>
@@ -455,13 +512,29 @@
         <w:pStyle w:val="BodyText"/>
       </w:pPr>
       <w:r>
-        <w:t>As this is a JSF application, it will follow the Model-View-Controller framework. The View layer is all the xhtml files which incorporate w</w:t>
+        <w:t xml:space="preserve">As this is a JSF application, it will follow the Model-View-Controller framework. The View layer is all the </w:t>
+      </w:r>
+      <w:proofErr w:type="spellStart"/>
+      <w:r>
+        <w:t>xhtml</w:t>
+      </w:r>
+      <w:proofErr w:type="spellEnd"/>
+      <w:r>
+        <w:t xml:space="preserve"> files which incorporate w</w:t>
       </w:r>
       <w:r>
         <w:t>h</w:t>
       </w:r>
       <w:r>
-        <w:t>at the users see. The controller is hidden by the JSF architecture – the FacesContext is involved in transporting data between the view and the Java classes behind it on the server. The Model layer is the Managed Beans which are involved in manipulating the data that is shown to the user or received from the user, along with all the backing Java classes that do more intensive work on it.</w:t>
+        <w:t xml:space="preserve">at the users see. The controller is hidden by the JSF architecture – the </w:t>
+      </w:r>
+      <w:proofErr w:type="spellStart"/>
+      <w:r>
+        <w:t>FacesContext</w:t>
+      </w:r>
+      <w:proofErr w:type="spellEnd"/>
+      <w:r>
+        <w:t xml:space="preserve"> is involved in transporting data between the view and the Java classes behind it on the server. The Model layer is the Managed Beans which are involved in manipulating the data that is shown to the user or received from the user, along with all the backing Java classes that do more intensive work on it.</w:t>
       </w:r>
     </w:p>
     <w:p>
@@ -469,7 +542,6 @@
         <w:pStyle w:val="Heading1"/>
       </w:pPr>
       <w:r>
-        <w:lastRenderedPageBreak/>
         <w:t xml:space="preserve">Architectural </w:t>
       </w:r>
       <w:r>
@@ -657,7 +729,15 @@
     </w:p>
     <w:p>
       <w:r>
-        <w:t>There are two separate apps in the application. One is for updating game data, and is launched by visiting a page and inputting a master password (that only the team knows). The other is the main site, where users can use the functions. Both are hosted on Heroku, deployed as war files.</w:t>
+        <w:t xml:space="preserve">There are two separate apps in the application. One is for updating game data, and is launched by visiting a page and inputting a master password (that only the team knows). The other is the main site, where users can use the functions. Both are hosted on </w:t>
+      </w:r>
+      <w:proofErr w:type="spellStart"/>
+      <w:r>
+        <w:t>Heroku</w:t>
+      </w:r>
+      <w:proofErr w:type="spellEnd"/>
+      <w:r>
+        <w:t>, deployed as war files.</w:t>
       </w:r>
     </w:p>
     <w:p/>
@@ -713,12 +793,6 @@
       <w:gridCol w:w="3162"/>
     </w:tblGrid>
     <w:tr>
-      <w:tblPrEx>
-        <w:tblCellMar>
-          <w:top w:w="0" w:type="dxa"/>
-          <w:bottom w:w="0" w:type="dxa"/>
-        </w:tblCellMar>
-      </w:tblPrEx>
       <w:tc>
         <w:tcPr>
           <w:tcW w:w="3162" w:type="dxa"/>
@@ -755,11 +829,21 @@
           <w:r>
             <w:sym w:font="Symbol" w:char="F0D3"/>
           </w:r>
-          <w:fldSimple w:instr=" DOCPROPERTY &quot;Company&quot;  \* MERGEFORMAT ">
-            <w:r>
-              <w:t>&lt;Company Name&gt;</w:t>
-            </w:r>
-          </w:fldSimple>
+          <w:r>
+            <w:fldChar w:fldCharType="begin"/>
+          </w:r>
+          <w:r>
+            <w:instrText xml:space="preserve"> DOCPROPERTY "Company"  \* MERGEFORMAT </w:instrText>
+          </w:r>
+          <w:r>
+            <w:fldChar w:fldCharType="separate"/>
+          </w:r>
+          <w:r>
+            <w:t>&lt;Company Name&gt;</w:t>
+          </w:r>
+          <w:r>
+            <w:fldChar w:fldCharType="end"/>
+          </w:r>
           <w:r>
             <w:t xml:space="preserve">, </w:t>
           </w:r>
@@ -883,12 +967,6 @@
       <w:gridCol w:w="3179"/>
     </w:tblGrid>
     <w:tr>
-      <w:tblPrEx>
-        <w:tblCellMar>
-          <w:top w:w="0" w:type="dxa"/>
-          <w:bottom w:w="0" w:type="dxa"/>
-        </w:tblCellMar>
-      </w:tblPrEx>
       <w:tc>
         <w:tcPr>
           <w:tcW w:w="6379" w:type="dxa"/>
@@ -921,12 +999,6 @@
       </w:tc>
     </w:tr>
     <w:tr>
-      <w:tblPrEx>
-        <w:tblCellMar>
-          <w:top w:w="0" w:type="dxa"/>
-          <w:bottom w:w="0" w:type="dxa"/>
-        </w:tblCellMar>
-      </w:tblPrEx>
       <w:tc>
         <w:tcPr>
           <w:tcW w:w="6379" w:type="dxa"/>
@@ -980,14 +1052,14 @@
         <v:path o:extrusionok="f" gradientshapeok="t" o:connecttype="rect"/>
         <o:lock v:ext="edit" aspectratio="t"/>
       </v:shapetype>
-      <v:shape id="_x0000_i1043" type="#_x0000_t75" style="width:29.5pt;height:28pt" o:bullet="t">
+      <v:shape id="_x0000_i1029" type="#_x0000_t75" style="width:29.5pt;height:28pt" o:bullet="t">
         <v:imagedata r:id="rId1" o:title="clip_image001"/>
       </v:shape>
     </w:pict>
   </w:numPicBullet>
   <w:numPicBullet w:numPicBulletId="1">
     <w:pict>
-      <v:shape id="_x0000_i1044" type="#_x0000_t75" style="width:31pt;height:30pt" o:bullet="t">
+      <v:shape id="_x0000_i1030" type="#_x0000_t75" style="width:31pt;height:30pt" o:bullet="t">
         <v:imagedata r:id="rId2" o:title="clip_image002"/>
       </v:shape>
     </w:pict>
@@ -2342,6 +2414,119 @@
     </w:lvl>
   </w:abstractNum>
   <w:abstractNum w:abstractNumId="12" w15:restartNumberingAfterBreak="0">
+    <w:nsid w:val="42F27508"/>
+    <w:multiLevelType w:val="hybridMultilevel"/>
+    <w:tmpl w:val="13D6501E"/>
+    <w:lvl w:ilvl="0" w:tplc="0C090001">
+      <w:start w:val="1"/>
+      <w:numFmt w:val="bullet"/>
+      <w:lvlText w:val=""/>
+      <w:lvlJc w:val="left"/>
+      <w:pPr>
+        <w:ind w:left="720" w:hanging="360"/>
+      </w:pPr>
+      <w:rPr>
+        <w:rFonts w:ascii="Symbol" w:hAnsi="Symbol" w:hint="default"/>
+      </w:rPr>
+    </w:lvl>
+    <w:lvl w:ilvl="1" w:tplc="0C090003" w:tentative="1">
+      <w:start w:val="1"/>
+      <w:numFmt w:val="bullet"/>
+      <w:lvlText w:val="o"/>
+      <w:lvlJc w:val="left"/>
+      <w:pPr>
+        <w:ind w:left="1440" w:hanging="360"/>
+      </w:pPr>
+      <w:rPr>
+        <w:rFonts w:ascii="Courier New" w:hAnsi="Courier New" w:cs="Courier New" w:hint="default"/>
+      </w:rPr>
+    </w:lvl>
+    <w:lvl w:ilvl="2" w:tplc="0C090005" w:tentative="1">
+      <w:start w:val="1"/>
+      <w:numFmt w:val="bullet"/>
+      <w:lvlText w:val=""/>
+      <w:lvlJc w:val="left"/>
+      <w:pPr>
+        <w:ind w:left="2160" w:hanging="360"/>
+      </w:pPr>
+      <w:rPr>
+        <w:rFonts w:ascii="Wingdings" w:hAnsi="Wingdings" w:hint="default"/>
+      </w:rPr>
+    </w:lvl>
+    <w:lvl w:ilvl="3" w:tplc="0C090001" w:tentative="1">
+      <w:start w:val="1"/>
+      <w:numFmt w:val="bullet"/>
+      <w:lvlText w:val=""/>
+      <w:lvlJc w:val="left"/>
+      <w:pPr>
+        <w:ind w:left="2880" w:hanging="360"/>
+      </w:pPr>
+      <w:rPr>
+        <w:rFonts w:ascii="Symbol" w:hAnsi="Symbol" w:hint="default"/>
+      </w:rPr>
+    </w:lvl>
+    <w:lvl w:ilvl="4" w:tplc="0C090003" w:tentative="1">
+      <w:start w:val="1"/>
+      <w:numFmt w:val="bullet"/>
+      <w:lvlText w:val="o"/>
+      <w:lvlJc w:val="left"/>
+      <w:pPr>
+        <w:ind w:left="3600" w:hanging="360"/>
+      </w:pPr>
+      <w:rPr>
+        <w:rFonts w:ascii="Courier New" w:hAnsi="Courier New" w:cs="Courier New" w:hint="default"/>
+      </w:rPr>
+    </w:lvl>
+    <w:lvl w:ilvl="5" w:tplc="0C090005" w:tentative="1">
+      <w:start w:val="1"/>
+      <w:numFmt w:val="bullet"/>
+      <w:lvlText w:val=""/>
+      <w:lvlJc w:val="left"/>
+      <w:pPr>
+        <w:ind w:left="4320" w:hanging="360"/>
+      </w:pPr>
+      <w:rPr>
+        <w:rFonts w:ascii="Wingdings" w:hAnsi="Wingdings" w:hint="default"/>
+      </w:rPr>
+    </w:lvl>
+    <w:lvl w:ilvl="6" w:tplc="0C090001" w:tentative="1">
+      <w:start w:val="1"/>
+      <w:numFmt w:val="bullet"/>
+      <w:lvlText w:val=""/>
+      <w:lvlJc w:val="left"/>
+      <w:pPr>
+        <w:ind w:left="5040" w:hanging="360"/>
+      </w:pPr>
+      <w:rPr>
+        <w:rFonts w:ascii="Symbol" w:hAnsi="Symbol" w:hint="default"/>
+      </w:rPr>
+    </w:lvl>
+    <w:lvl w:ilvl="7" w:tplc="0C090003" w:tentative="1">
+      <w:start w:val="1"/>
+      <w:numFmt w:val="bullet"/>
+      <w:lvlText w:val="o"/>
+      <w:lvlJc w:val="left"/>
+      <w:pPr>
+        <w:ind w:left="5760" w:hanging="360"/>
+      </w:pPr>
+      <w:rPr>
+        <w:rFonts w:ascii="Courier New" w:hAnsi="Courier New" w:cs="Courier New" w:hint="default"/>
+      </w:rPr>
+    </w:lvl>
+    <w:lvl w:ilvl="8" w:tplc="0C090005" w:tentative="1">
+      <w:start w:val="1"/>
+      <w:numFmt w:val="bullet"/>
+      <w:lvlText w:val=""/>
+      <w:lvlJc w:val="left"/>
+      <w:pPr>
+        <w:ind w:left="6480" w:hanging="360"/>
+      </w:pPr>
+      <w:rPr>
+        <w:rFonts w:ascii="Wingdings" w:hAnsi="Wingdings" w:hint="default"/>
+      </w:rPr>
+    </w:lvl>
+  </w:abstractNum>
+  <w:abstractNum w:abstractNumId="13" w15:restartNumberingAfterBreak="0">
     <w:nsid w:val="5DEF61DC"/>
     <w:multiLevelType w:val="multilevel"/>
     <w:tmpl w:val="FFFFFFFF"/>
@@ -2409,7 +2594,7 @@
       <w:lvlJc w:val="left"/>
     </w:lvl>
   </w:abstractNum>
-  <w:abstractNum w:abstractNumId="13" w15:restartNumberingAfterBreak="0">
+  <w:abstractNum w:abstractNumId="14" w15:restartNumberingAfterBreak="0">
     <w:nsid w:val="5E5645F5"/>
     <w:multiLevelType w:val="hybridMultilevel"/>
     <w:tmpl w:val="14D6B90A"/>
@@ -2522,7 +2707,121 @@
       </w:rPr>
     </w:lvl>
   </w:abstractNum>
-  <w:abstractNum w:abstractNumId="14" w15:restartNumberingAfterBreak="0">
+  <w:abstractNum w:abstractNumId="15" w15:restartNumberingAfterBreak="0">
+    <w:nsid w:val="5F725527"/>
+    <w:multiLevelType w:val="multilevel"/>
+    <w:tmpl w:val="26109DF0"/>
+    <w:lvl w:ilvl="0">
+      <w:start w:val="1"/>
+      <w:numFmt w:val="decimal"/>
+      <w:pStyle w:val="Bullet"/>
+      <w:lvlText w:val="%1."/>
+      <w:lvlJc w:val="left"/>
+      <w:pPr>
+        <w:tabs>
+          <w:tab w:val="num" w:pos="720"/>
+        </w:tabs>
+        <w:ind w:left="720" w:hanging="720"/>
+      </w:pPr>
+    </w:lvl>
+    <w:lvl w:ilvl="1">
+      <w:start w:val="1"/>
+      <w:numFmt w:val="decimal"/>
+      <w:lvlText w:val="%2."/>
+      <w:lvlJc w:val="left"/>
+      <w:pPr>
+        <w:tabs>
+          <w:tab w:val="num" w:pos="1440"/>
+        </w:tabs>
+        <w:ind w:left="1440" w:hanging="720"/>
+      </w:pPr>
+    </w:lvl>
+    <w:lvl w:ilvl="2">
+      <w:start w:val="1"/>
+      <w:numFmt w:val="decimal"/>
+      <w:lvlText w:val="%3."/>
+      <w:lvlJc w:val="left"/>
+      <w:pPr>
+        <w:tabs>
+          <w:tab w:val="num" w:pos="2160"/>
+        </w:tabs>
+        <w:ind w:left="2160" w:hanging="720"/>
+      </w:pPr>
+    </w:lvl>
+    <w:lvl w:ilvl="3">
+      <w:start w:val="1"/>
+      <w:numFmt w:val="decimal"/>
+      <w:lvlText w:val="%4."/>
+      <w:lvlJc w:val="left"/>
+      <w:pPr>
+        <w:tabs>
+          <w:tab w:val="num" w:pos="2880"/>
+        </w:tabs>
+        <w:ind w:left="2880" w:hanging="720"/>
+      </w:pPr>
+    </w:lvl>
+    <w:lvl w:ilvl="4">
+      <w:start w:val="1"/>
+      <w:numFmt w:val="decimal"/>
+      <w:lvlText w:val="%5."/>
+      <w:lvlJc w:val="left"/>
+      <w:pPr>
+        <w:tabs>
+          <w:tab w:val="num" w:pos="3600"/>
+        </w:tabs>
+        <w:ind w:left="3600" w:hanging="720"/>
+      </w:pPr>
+    </w:lvl>
+    <w:lvl w:ilvl="5">
+      <w:start w:val="1"/>
+      <w:numFmt w:val="decimal"/>
+      <w:lvlText w:val="%6."/>
+      <w:lvlJc w:val="left"/>
+      <w:pPr>
+        <w:tabs>
+          <w:tab w:val="num" w:pos="4320"/>
+        </w:tabs>
+        <w:ind w:left="4320" w:hanging="720"/>
+      </w:pPr>
+    </w:lvl>
+    <w:lvl w:ilvl="6">
+      <w:start w:val="1"/>
+      <w:numFmt w:val="decimal"/>
+      <w:lvlText w:val="%7."/>
+      <w:lvlJc w:val="left"/>
+      <w:pPr>
+        <w:tabs>
+          <w:tab w:val="num" w:pos="5040"/>
+        </w:tabs>
+        <w:ind w:left="5040" w:hanging="720"/>
+      </w:pPr>
+    </w:lvl>
+    <w:lvl w:ilvl="7">
+      <w:start w:val="1"/>
+      <w:numFmt w:val="decimal"/>
+      <w:lvlText w:val="%8."/>
+      <w:lvlJc w:val="left"/>
+      <w:pPr>
+        <w:tabs>
+          <w:tab w:val="num" w:pos="5760"/>
+        </w:tabs>
+        <w:ind w:left="5760" w:hanging="720"/>
+      </w:pPr>
+    </w:lvl>
+    <w:lvl w:ilvl="8">
+      <w:start w:val="1"/>
+      <w:numFmt w:val="decimal"/>
+      <w:lvlText w:val="%9."/>
+      <w:lvlJc w:val="left"/>
+      <w:pPr>
+        <w:tabs>
+          <w:tab w:val="num" w:pos="6480"/>
+        </w:tabs>
+        <w:ind w:left="6480" w:hanging="720"/>
+      </w:pPr>
+    </w:lvl>
+  </w:abstractNum>
+  <w:abstractNum w:abstractNumId="16" w15:restartNumberingAfterBreak="0">
     <w:nsid w:val="65704325"/>
     <w:multiLevelType w:val="hybridMultilevel"/>
     <w:tmpl w:val="32B0D5EE"/>
@@ -2662,7 +2961,7 @@
       </w:rPr>
     </w:lvl>
   </w:abstractNum>
-  <w:abstractNum w:abstractNumId="15" w15:restartNumberingAfterBreak="0">
+  <w:abstractNum w:abstractNumId="17" w15:restartNumberingAfterBreak="0">
     <w:nsid w:val="701A771C"/>
     <w:multiLevelType w:val="multilevel"/>
     <w:tmpl w:val="11D8D30C"/>
@@ -2735,7 +3034,7 @@
       <w:lvlJc w:val="left"/>
     </w:lvl>
   </w:abstractNum>
-  <w:abstractNum w:abstractNumId="16" w15:restartNumberingAfterBreak="0">
+  <w:abstractNum w:abstractNumId="18" w15:restartNumberingAfterBreak="0">
     <w:nsid w:val="73474DEB"/>
     <w:multiLevelType w:val="hybridMultilevel"/>
     <w:tmpl w:val="F410D3B4"/>
@@ -2882,10 +3181,10 @@
     <w:abstractNumId w:val="5"/>
   </w:num>
   <w:num w:numId="3">
-    <w:abstractNumId w:val="16"/>
+    <w:abstractNumId w:val="18"/>
   </w:num>
   <w:num w:numId="4">
-    <w:abstractNumId w:val="14"/>
+    <w:abstractNumId w:val="16"/>
   </w:num>
   <w:num w:numId="5">
     <w:abstractNumId w:val="0"/>
@@ -2957,19 +3256,25 @@
     <w:abstractNumId w:val="3"/>
   </w:num>
   <w:num w:numId="28">
-    <w:abstractNumId w:val="12"/>
+    <w:abstractNumId w:val="13"/>
   </w:num>
   <w:num w:numId="29">
     <w:abstractNumId w:val="10"/>
   </w:num>
   <w:num w:numId="30">
-    <w:abstractNumId w:val="15"/>
+    <w:abstractNumId w:val="17"/>
   </w:num>
   <w:num w:numId="31">
-    <w:abstractNumId w:val="13"/>
+    <w:abstractNumId w:val="14"/>
   </w:num>
   <w:num w:numId="32">
     <w:abstractNumId w:val="7"/>
+  </w:num>
+  <w:num w:numId="33">
+    <w:abstractNumId w:val="15"/>
+  </w:num>
+  <w:num w:numId="34">
+    <w:abstractNumId w:val="12"/>
   </w:num>
 </w:numbering>
 </file>
@@ -3532,11 +3837,15 @@
   </w:style>
   <w:style w:type="character" w:default="1" w:styleId="DefaultParagraphFont">
     <w:name w:val="Default Paragraph Font"/>
+    <w:uiPriority w:val="1"/>
     <w:semiHidden/>
+    <w:unhideWhenUsed/>
   </w:style>
   <w:style w:type="table" w:default="1" w:styleId="TableNormal">
     <w:name w:val="Normal Table"/>
+    <w:uiPriority w:val="99"/>
     <w:semiHidden/>
+    <w:unhideWhenUsed/>
     <w:tblPr>
       <w:tblInd w:w="0" w:type="dxa"/>
       <w:tblCellMar>
@@ -3549,7 +3858,9 @@
   </w:style>
   <w:style w:type="numbering" w:default="1" w:styleId="NoList">
     <w:name w:val="No List"/>
+    <w:uiPriority w:val="99"/>
     <w:semiHidden/>
+    <w:unhideWhenUsed/>
   </w:style>
   <w:style w:type="paragraph" w:customStyle="1" w:styleId="Paragraph2">
     <w:name w:val="Paragraph2"/>
@@ -3880,13 +4191,13 @@
     <w:pPr>
       <w:widowControl/>
       <w:numPr>
-        <w:numId w:val="81"/>
+        <w:numId w:val="33"/>
       </w:numPr>
       <w:tabs>
         <w:tab w:val="left" w:pos="720"/>
       </w:tabs>
       <w:spacing w:before="120" w:line="240" w:lineRule="auto"/>
-      <w:ind w:left="720" w:right="360"/>
+      <w:ind w:right="360"/>
       <w:jc w:val="both"/>
     </w:pPr>
     <w:rPr>

</xml_diff>